<commit_message>
Enhance export_to_word.py with unified styling functions for tables and headings, improve document formatting, and add new utilities for setting cell backgrounds and text colors. Update metadata_fetcher to include robust tool name resolution and improved product info handling, including JSON export and PDF generation. Remove obsolete sample output files to streamline project structure.
</commit_message>
<xml_diff>
--- a/SampleOutputs/docs/python.docx
+++ b/SampleOutputs/docs/python.docx
@@ -4,57 +4,101 @@
   <w:body>
     <w:p>
       <w:pPr>
-        <w:pStyle w:val="Title"/>
+        <w:spacing w:line="240" w:lineRule="auto" w:before="0" w:after="0"/>
+        <w:jc w:val="left"/>
       </w:pPr>
       <w:r>
-        <w:t>Tool Metadata Report</w:t>
+        <w:rPr>
+          <w:rFonts w:ascii="Times New Roman" w:hAnsi="Times New Roman" w:eastAsia="Times New Roman"/>
+          <w:b/>
+          <w:sz w:val="22"/>
+        </w:rPr>
+        <w:t>Tool Metadata Report (by MetadataFetcher)</w:t>
       </w:r>
     </w:p>
     <w:p>
       <w:pPr>
-        <w:pStyle w:val="IntenseQuote"/>
+        <w:spacing w:line="240" w:lineRule="auto" w:before="0" w:after="0"/>
       </w:pPr>
       <w:r>
-        <w:t>Generated by MetadataFetcher</w:t>
-      </w:r>
-    </w:p>
-    <w:p/>
-    <w:p>
-      <w:pPr>
-        <w:pStyle w:val="Heading1"/>
-        <w:jc w:val="left"/>
-      </w:pPr>
-      <w:r>
-        <w:t>General Information</w:t>
+        <w:rPr>
+          <w:rFonts w:ascii="Times New Roman" w:hAnsi="Times New Roman"/>
+          <w:b/>
+          <w:sz w:val="22"/>
+        </w:rPr>
+        <w:t>1. General Information</w:t>
       </w:r>
     </w:p>
     <w:tbl>
       <w:tblPr>
-        <w:tblStyle w:val="LightList-Accent1"/>
+        <w:tblStyle w:val="TableGrid"/>
         <w:tblW w:type="auto" w:w="0"/>
         <w:tblLook w:firstColumn="1" w:firstRow="1" w:lastColumn="0" w:lastRow="0" w:noHBand="0" w:noVBand="1" w:val="04A0"/>
+        <w:topBorder w:val="single" w:sz="8" w:space="0" w:color="4F81BD"/>
+        <w:leftBorder w:val="single" w:sz="8" w:space="0" w:color="4F81BD"/>
+        <w:bottomBorder w:val="single" w:sz="8" w:space="0" w:color="4F81BD"/>
+        <w:rightBorder w:val="single" w:sz="8" w:space="0" w:color="4F81BD"/>
+        <w:insideHBorder w:val="single" w:sz="8" w:space="0" w:color="4F81BD"/>
+        <w:insideVBorder w:val="single" w:sz="8" w:space="0" w:color="4F81BD"/>
       </w:tblPr>
       <w:tblGrid>
-        <w:gridCol w:w="4320"/>
-        <w:gridCol w:w="4320"/>
+        <w:gridCol w:w="5400"/>
+        <w:gridCol w:w="5400"/>
       </w:tblGrid>
       <w:tr>
         <w:tc>
           <w:tcPr>
-            <w:tcW w:type="dxa" w:w="4320"/>
+            <w:tcW w:type="dxa" w:w="10800"/>
+            <w:gridSpan w:val="2"/>
+            <w:shd w:fill="4F81BD"/>
           </w:tcPr>
           <w:p>
+            <w:pPr>
+              <w:spacing w:line="240" w:lineRule="auto" w:before="0" w:after="0"/>
+            </w:pPr>
             <w:r>
+              <w:rPr>
+                <w:rFonts w:ascii="Times New Roman" w:hAnsi="Times New Roman"/>
+                <w:b/>
+                <w:color w:val="FFFFFF"/>
+                <w:sz w:val="22"/>
+              </w:rPr>
+              <w:t>General Information</w:t>
+            </w:r>
+          </w:p>
+        </w:tc>
+      </w:tr>
+      <w:tr>
+        <w:tc>
+          <w:tcPr>
+            <w:tcW w:type="dxa" w:w="5400"/>
+          </w:tcPr>
+          <w:p>
+            <w:pPr>
+              <w:spacing w:line="240" w:lineRule="auto" w:before="0" w:after="0"/>
+            </w:pPr>
+            <w:r>
+              <w:rPr>
+                <w:rFonts w:ascii="Times New Roman" w:hAnsi="Times New Roman"/>
+                <w:sz w:val="22"/>
+              </w:rPr>
               <w:t>Name</w:t>
             </w:r>
           </w:p>
         </w:tc>
         <w:tc>
           <w:tcPr>
-            <w:tcW w:type="dxa" w:w="4320"/>
+            <w:tcW w:type="dxa" w:w="5400"/>
           </w:tcPr>
           <w:p>
+            <w:pPr>
+              <w:spacing w:line="240" w:lineRule="auto" w:before="0" w:after="0"/>
+            </w:pPr>
             <w:r>
+              <w:rPr>
+                <w:rFonts w:ascii="Times New Roman" w:hAnsi="Times New Roman"/>
+                <w:sz w:val="22"/>
+              </w:rPr>
               <w:t>python</w:t>
             </w:r>
           </w:p>
@@ -63,20 +107,34 @@
       <w:tr>
         <w:tc>
           <w:tcPr>
-            <w:tcW w:type="dxa" w:w="4320"/>
+            <w:tcW w:type="dxa" w:w="5400"/>
           </w:tcPr>
           <w:p>
+            <w:pPr>
+              <w:spacing w:line="240" w:lineRule="auto" w:before="0" w:after="0"/>
+            </w:pPr>
             <w:r>
+              <w:rPr>
+                <w:rFonts w:ascii="Times New Roman" w:hAnsi="Times New Roman"/>
+                <w:sz w:val="22"/>
+              </w:rPr>
               <w:t>Use Case</w:t>
             </w:r>
           </w:p>
         </w:tc>
         <w:tc>
           <w:tcPr>
-            <w:tcW w:type="dxa" w:w="4320"/>
+            <w:tcW w:type="dxa" w:w="5400"/>
           </w:tcPr>
           <w:p>
+            <w:pPr>
+              <w:spacing w:line="240" w:lineRule="auto" w:before="0" w:after="0"/>
+            </w:pPr>
             <w:r>
+              <w:rPr>
+                <w:rFonts w:ascii="Times New Roman" w:hAnsi="Times New Roman"/>
+                <w:sz w:val="22"/>
+              </w:rPr>
               <w:t>AI/ML Development Tools</w:t>
             </w:r>
           </w:p>
@@ -85,20 +143,34 @@
       <w:tr>
         <w:tc>
           <w:tcPr>
-            <w:tcW w:type="dxa" w:w="4320"/>
+            <w:tcW w:type="dxa" w:w="5400"/>
           </w:tcPr>
           <w:p>
+            <w:pPr>
+              <w:spacing w:line="240" w:lineRule="auto" w:before="0" w:after="0"/>
+            </w:pPr>
             <w:r>
+              <w:rPr>
+                <w:rFonts w:ascii="Times New Roman" w:hAnsi="Times New Roman"/>
+                <w:sz w:val="22"/>
+              </w:rPr>
               <w:t>Homepage</w:t>
             </w:r>
           </w:p>
         </w:tc>
         <w:tc>
           <w:tcPr>
-            <w:tcW w:type="dxa" w:w="4320"/>
+            <w:tcW w:type="dxa" w:w="5400"/>
           </w:tcPr>
           <w:p>
+            <w:pPr>
+              <w:spacing w:line="240" w:lineRule="auto" w:before="0" w:after="0"/>
+            </w:pPr>
             <w:r>
+              <w:rPr>
+                <w:rFonts w:ascii="Times New Roman" w:hAnsi="Times New Roman"/>
+                <w:sz w:val="22"/>
+              </w:rPr>
               <w:t>https://www.python.org/</w:t>
             </w:r>
           </w:p>
@@ -107,975 +179,1530 @@
       <w:tr>
         <w:tc>
           <w:tcPr>
-            <w:tcW w:type="dxa" w:w="4320"/>
+            <w:tcW w:type="dxa" w:w="5400"/>
           </w:tcPr>
           <w:p>
+            <w:pPr>
+              <w:spacing w:line="240" w:lineRule="auto" w:before="0" w:after="0"/>
+            </w:pPr>
             <w:r>
+              <w:rPr>
+                <w:rFonts w:ascii="Times New Roman" w:hAnsi="Times New Roman"/>
+                <w:sz w:val="22"/>
+              </w:rPr>
               <w:t>Description</w:t>
             </w:r>
           </w:p>
         </w:tc>
         <w:tc>
           <w:tcPr>
-            <w:tcW w:type="dxa" w:w="4320"/>
+            <w:tcW w:type="dxa" w:w="5400"/>
           </w:tcPr>
           <w:p>
-            <w:r/>
+            <w:pPr>
+              <w:spacing w:line="240" w:lineRule="auto" w:before="0" w:after="0"/>
+            </w:pPr>
+            <w:r>
+              <w:rPr>
+                <w:rFonts w:ascii="Times New Roman" w:hAnsi="Times New Roman"/>
+                <w:sz w:val="22"/>
+              </w:rPr>
+              <w:t>The official home of the Python Programming Language</w:t>
+            </w:r>
           </w:p>
         </w:tc>
       </w:tr>
     </w:tbl>
-    <w:p/>
     <w:p>
       <w:pPr>
-        <w:pStyle w:val="Heading1"/>
-        <w:jc w:val="left"/>
+        <w:spacing w:line="240" w:lineRule="auto" w:before="0" w:after="0"/>
+      </w:pPr>
+    </w:p>
+    <w:p>
+      <w:pPr>
+        <w:spacing w:line="240" w:lineRule="auto" w:before="0" w:after="0"/>
       </w:pPr>
       <w:r>
-        <w:t>Documentation</w:t>
+        <w:rPr>
+          <w:rFonts w:ascii="Times New Roman" w:hAnsi="Times New Roman"/>
+          <w:b/>
+          <w:sz w:val="22"/>
+        </w:rPr>
+        <w:t>2. Documentation</w:t>
+      </w:r>
+    </w:p>
+    <w:tbl>
+      <w:tblPr>
+        <w:tblStyle w:val="TableGrid"/>
+        <w:tblW w:type="auto" w:w="0"/>
+        <w:tblLook w:firstColumn="1" w:firstRow="1" w:lastColumn="0" w:lastRow="0" w:noHBand="0" w:noVBand="1" w:val="04A0"/>
+        <w:topBorder w:val="single" w:sz="8" w:space="0" w:color="4F81BD"/>
+        <w:leftBorder w:val="single" w:sz="8" w:space="0" w:color="4F81BD"/>
+        <w:bottomBorder w:val="single" w:sz="8" w:space="0" w:color="4F81BD"/>
+        <w:rightBorder w:val="single" w:sz="8" w:space="0" w:color="4F81BD"/>
+        <w:insideHBorder w:val="single" w:sz="8" w:space="0" w:color="4F81BD"/>
+        <w:insideVBorder w:val="single" w:sz="8" w:space="0" w:color="4F81BD"/>
+      </w:tblPr>
+      <w:tblGrid>
+        <w:gridCol w:w="5400"/>
+        <w:gridCol w:w="5400"/>
+      </w:tblGrid>
+      <w:tr>
+        <w:tc>
+          <w:tcPr>
+            <w:tcW w:type="dxa" w:w="10800"/>
+            <w:gridSpan w:val="2"/>
+            <w:shd w:fill="4F81BD"/>
+          </w:tcPr>
+          <w:p>
+            <w:pPr>
+              <w:spacing w:line="240" w:lineRule="auto" w:before="0" w:after="0"/>
+            </w:pPr>
+            <w:r>
+              <w:rPr>
+                <w:rFonts w:ascii="Times New Roman" w:hAnsi="Times New Roman"/>
+                <w:b/>
+                <w:color w:val="FFFFFF"/>
+                <w:sz w:val="22"/>
+              </w:rPr>
+              <w:t>General Information</w:t>
+            </w:r>
+          </w:p>
+        </w:tc>
+      </w:tr>
+      <w:tr>
+        <w:tc>
+          <w:tcPr>
+            <w:tcW w:type="dxa" w:w="5400"/>
+          </w:tcPr>
+          <w:p>
+            <w:pPr>
+              <w:spacing w:line="240" w:lineRule="auto" w:before="0" w:after="0"/>
+            </w:pPr>
+            <w:r>
+              <w:rPr>
+                <w:rFonts w:ascii="Times New Roman" w:hAnsi="Times New Roman"/>
+                <w:sz w:val="22"/>
+              </w:rPr>
+              <w:t>Main Documentation</w:t>
+            </w:r>
+          </w:p>
+        </w:tc>
+        <w:tc>
+          <w:tcPr>
+            <w:tcW w:type="dxa" w:w="5400"/>
+          </w:tcPr>
+          <w:p>
+            <w:pPr>
+              <w:spacing w:line="240" w:lineRule="auto" w:before="0" w:after="0"/>
+            </w:pPr>
+            <w:r>
+              <w:rPr>
+                <w:rFonts w:ascii="Times New Roman" w:hAnsi="Times New Roman"/>
+                <w:sz w:val="22"/>
+              </w:rPr>
+              <w:t>https://docs.python.org</w:t>
+            </w:r>
+          </w:p>
+        </w:tc>
+      </w:tr>
+      <w:tr>
+        <w:tc>
+          <w:tcPr>
+            <w:tcW w:type="dxa" w:w="5400"/>
+          </w:tcPr>
+          <w:p>
+            <w:pPr>
+              <w:spacing w:line="240" w:lineRule="auto" w:before="0" w:after="0"/>
+            </w:pPr>
+            <w:r>
+              <w:rPr>
+                <w:rFonts w:ascii="Times New Roman" w:hAnsi="Times New Roman"/>
+                <w:sz w:val="22"/>
+              </w:rPr>
+              <w:t>Top Documentation Links</w:t>
+            </w:r>
+          </w:p>
+        </w:tc>
+        <w:tc>
+          <w:tcPr>
+            <w:tcW w:type="dxa" w:w="5400"/>
+          </w:tcPr>
+          <w:p>
+            <w:pPr>
+              <w:spacing w:line="240" w:lineRule="auto" w:before="0" w:after="0"/>
+            </w:pPr>
+            <w:r>
+              <w:rPr>
+                <w:rFonts w:ascii="Times New Roman" w:hAnsi="Times New Roman"/>
+                <w:sz w:val="22"/>
+              </w:rPr>
+              <w:t>https://docs.python.org</w:t>
+              <w:br/>
+              <w:t>https://docs.python.org/3/license.html</w:t>
+              <w:br/>
+              <w:t>https://www.python.org/doc/</w:t>
+            </w:r>
+          </w:p>
+        </w:tc>
+      </w:tr>
+    </w:tbl>
+    <w:p>
+      <w:pPr>
+        <w:spacing w:line="240" w:lineRule="auto" w:before="0" w:after="0"/>
+      </w:pPr>
+    </w:p>
+    <w:p>
+      <w:pPr>
+        <w:spacing w:line="240" w:lineRule="auto" w:before="0" w:after="0"/>
+      </w:pPr>
+      <w:r>
+        <w:rPr>
+          <w:rFonts w:ascii="Times New Roman" w:hAnsi="Times New Roman"/>
+          <w:b/>
+          <w:sz w:val="22"/>
+        </w:rPr>
+        <w:t>3. Installation</w:t>
+      </w:r>
+    </w:p>
+    <w:tbl>
+      <w:tblPr>
+        <w:tblStyle w:val="TableGrid"/>
+        <w:tblW w:type="auto" w:w="0"/>
+        <w:tblLook w:firstColumn="1" w:firstRow="1" w:lastColumn="0" w:lastRow="0" w:noHBand="0" w:noVBand="1" w:val="04A0"/>
+        <w:topBorder w:val="single" w:sz="8" w:space="0" w:color="4F81BD"/>
+        <w:leftBorder w:val="single" w:sz="8" w:space="0" w:color="4F81BD"/>
+        <w:bottomBorder w:val="single" w:sz="8" w:space="0" w:color="4F81BD"/>
+        <w:rightBorder w:val="single" w:sz="8" w:space="0" w:color="4F81BD"/>
+        <w:insideHBorder w:val="single" w:sz="8" w:space="0" w:color="4F81BD"/>
+        <w:insideVBorder w:val="single" w:sz="8" w:space="0" w:color="4F81BD"/>
+      </w:tblPr>
+      <w:tblGrid>
+        <w:gridCol w:w="5400"/>
+        <w:gridCol w:w="5400"/>
+      </w:tblGrid>
+      <w:tr>
+        <w:tc>
+          <w:tcPr>
+            <w:tcW w:type="dxa" w:w="10800"/>
+            <w:gridSpan w:val="2"/>
+            <w:shd w:fill="4F81BD"/>
+          </w:tcPr>
+          <w:p>
+            <w:pPr>
+              <w:spacing w:line="240" w:lineRule="auto" w:before="0" w:after="0"/>
+            </w:pPr>
+            <w:r>
+              <w:rPr>
+                <w:rFonts w:ascii="Times New Roman" w:hAnsi="Times New Roman"/>
+                <w:b/>
+                <w:color w:val="FFFFFF"/>
+                <w:sz w:val="22"/>
+              </w:rPr>
+              <w:t>General Information</w:t>
+            </w:r>
+          </w:p>
+        </w:tc>
+      </w:tr>
+      <w:tr>
+        <w:tc>
+          <w:tcPr>
+            <w:tcW w:type="dxa" w:w="5400"/>
+          </w:tcPr>
+          <w:p>
+            <w:pPr>
+              <w:spacing w:line="240" w:lineRule="auto" w:before="0" w:after="0"/>
+            </w:pPr>
+            <w:r>
+              <w:rPr>
+                <w:rFonts w:ascii="Times New Roman" w:hAnsi="Times New Roman"/>
+                <w:sz w:val="22"/>
+              </w:rPr>
+              <w:t>Installation Links</w:t>
+            </w:r>
+          </w:p>
+        </w:tc>
+        <w:tc>
+          <w:tcPr>
+            <w:tcW w:type="dxa" w:w="5400"/>
+          </w:tcPr>
+          <w:p>
+            <w:pPr>
+              <w:spacing w:line="240" w:lineRule="auto" w:before="0" w:after="0"/>
+            </w:pPr>
+            <w:r>
+              <w:rPr>
+                <w:rFonts w:ascii="Times New Roman" w:hAnsi="Times New Roman"/>
+                <w:sz w:val="22"/>
+              </w:rPr>
+              <w:t>https://www.python.org/about/gettingstarted/</w:t>
+            </w:r>
+          </w:p>
+        </w:tc>
+      </w:tr>
+      <w:tr>
+        <w:tc>
+          <w:tcPr>
+            <w:tcW w:type="dxa" w:w="5400"/>
+          </w:tcPr>
+          <w:p>
+            <w:pPr>
+              <w:spacing w:line="240" w:lineRule="auto" w:before="0" w:after="0"/>
+            </w:pPr>
+            <w:r>
+              <w:rPr>
+                <w:rFonts w:ascii="Times New Roman" w:hAnsi="Times New Roman"/>
+                <w:sz w:val="22"/>
+              </w:rPr>
+              <w:t>Installation Summary</w:t>
+            </w:r>
+          </w:p>
+        </w:tc>
+        <w:tc>
+          <w:tcPr>
+            <w:tcW w:type="dxa" w:w="5400"/>
+          </w:tcPr>
+          <w:p>
+            <w:pPr>
+              <w:spacing w:line="240" w:lineRule="auto" w:before="0" w:after="0"/>
+            </w:pPr>
+            <w:r>
+              <w:rPr>
+                <w:rFonts w:ascii="Times New Roman" w:hAnsi="Times New Roman"/>
+                <w:sz w:val="22"/>
+              </w:rPr>
+              <w:t>pip: None</w:t>
+              <w:br/>
+              <w:t>from_source: None</w:t>
+              <w:br/>
+              <w:t>docker: None</w:t>
+              <w:br/>
+              <w:t>docker_compose: None</w:t>
+              <w:br/>
+              <w:t>other: None</w:t>
+              <w:br/>
+              <w:t>platforms: None</w:t>
+            </w:r>
+          </w:p>
+        </w:tc>
+      </w:tr>
+    </w:tbl>
+    <w:p>
+      <w:pPr>
+        <w:spacing w:line="240" w:lineRule="auto" w:before="0" w:after="0"/>
+      </w:pPr>
+    </w:p>
+    <w:p>
+      <w:pPr>
+        <w:spacing w:line="240" w:lineRule="auto" w:before="0" w:after="0"/>
+      </w:pPr>
+      <w:r>
+        <w:rPr>
+          <w:rFonts w:ascii="Times New Roman" w:hAnsi="Times New Roman"/>
+          <w:b/>
+          <w:sz w:val="22"/>
+        </w:rPr>
+        <w:t>4. Other Links</w:t>
       </w:r>
     </w:p>
     <w:p>
       <w:pPr>
-        <w:pStyle w:val="ListBullet"/>
+        <w:spacing w:line="240" w:lineRule="auto" w:before="0" w:after="0"/>
       </w:pPr>
       <w:r>
-        <w:t>Main Documentation:</w:t>
+        <w:rPr>
+          <w:rFonts w:ascii="Times New Roman" w:hAnsi="Times New Roman" w:eastAsia="Times New Roman"/>
+          <w:b/>
+          <w:sz w:val="22"/>
+        </w:rPr>
+        <w:t>All Documentation Links:</w:t>
       </w:r>
     </w:p>
     <w:p>
       <w:pPr>
-        <w:pStyle w:val="ListBullet2"/>
+        <w:spacing w:line="240" w:lineRule="auto" w:before="0" w:after="0"/>
       </w:pPr>
       <w:r>
+        <w:rPr>
+          <w:rFonts w:ascii="Times New Roman" w:hAnsi="Times New Roman" w:eastAsia="Times New Roman"/>
+          <w:sz w:val="22"/>
+        </w:rPr>
         <w:t>https://docs.python.org</w:t>
       </w:r>
     </w:p>
     <w:p>
       <w:pPr>
-        <w:pStyle w:val="ListBullet2"/>
+        <w:spacing w:line="240" w:lineRule="auto" w:before="0" w:after="0"/>
       </w:pPr>
       <w:r>
-        <w:t>Top Documentation Links:</w:t>
-      </w:r>
-    </w:p>
-    <w:p>
-      <w:pPr>
-        <w:pStyle w:val="ListBullet2"/>
-      </w:pPr>
-      <w:r>
-        <w:t>https://docs.python.org</w:t>
-      </w:r>
-    </w:p>
-    <w:p>
-      <w:pPr>
-        <w:pStyle w:val="ListBullet2"/>
-      </w:pPr>
-      <w:r>
+        <w:rPr>
+          <w:rFonts w:ascii="Times New Roman" w:hAnsi="Times New Roman" w:eastAsia="Times New Roman"/>
+          <w:sz w:val="22"/>
+        </w:rPr>
         <w:t>https://docs.python.org/3/license.html</w:t>
       </w:r>
     </w:p>
     <w:p>
       <w:pPr>
-        <w:pStyle w:val="ListBullet2"/>
+        <w:spacing w:line="240" w:lineRule="auto" w:before="0" w:after="0"/>
       </w:pPr>
       <w:r>
+        <w:rPr>
+          <w:rFonts w:ascii="Times New Roman" w:hAnsi="Times New Roman" w:eastAsia="Times New Roman"/>
+          <w:sz w:val="22"/>
+        </w:rPr>
         <w:t>https://www.python.org/doc/</w:t>
       </w:r>
     </w:p>
     <w:p>
       <w:pPr>
-        <w:pStyle w:val="Heading1"/>
-        <w:jc w:val="left"/>
+        <w:spacing w:line="240" w:lineRule="auto" w:before="0" w:after="0"/>
       </w:pPr>
       <w:r>
-        <w:t>Installation</w:t>
+        <w:rPr>
+          <w:rFonts w:ascii="Times New Roman" w:hAnsi="Times New Roman" w:eastAsia="Times New Roman"/>
+          <w:sz w:val="22"/>
+        </w:rPr>
+        <w:t>https://wiki.python.org/moin/BeginnersGuide</w:t>
       </w:r>
     </w:p>
     <w:p>
       <w:pPr>
-        <w:pStyle w:val="ListBullet2"/>
+        <w:spacing w:line="240" w:lineRule="auto" w:before="0" w:after="0"/>
       </w:pPr>
       <w:r>
-        <w:t>Installation Links:</w:t>
+        <w:rPr>
+          <w:rFonts w:ascii="Times New Roman" w:hAnsi="Times New Roman" w:eastAsia="Times New Roman"/>
+          <w:sz w:val="22"/>
+        </w:rPr>
+        <w:t>https://devguide.python.org/</w:t>
       </w:r>
     </w:p>
     <w:p>
       <w:pPr>
-        <w:pStyle w:val="ListBullet2"/>
+        <w:spacing w:line="240" w:lineRule="auto" w:before="0" w:after="0"/>
       </w:pPr>
       <w:r>
+        <w:rPr>
+          <w:rFonts w:ascii="Times New Roman" w:hAnsi="Times New Roman" w:eastAsia="Times New Roman"/>
+          <w:sz w:val="22"/>
+        </w:rPr>
+        <w:t>https://docs.python.org/faq/</w:t>
+      </w:r>
+    </w:p>
+    <w:p>
+      <w:pPr>
+        <w:spacing w:line="240" w:lineRule="auto" w:before="0" w:after="0"/>
+      </w:pPr>
+      <w:r>
+        <w:rPr>
+          <w:rFonts w:ascii="Times New Roman" w:hAnsi="Times New Roman" w:eastAsia="Times New Roman"/>
+          <w:sz w:val="22"/>
+        </w:rPr>
+        <w:t>http://wiki.python.org/moin/Languages</w:t>
+      </w:r>
+    </w:p>
+    <w:p>
+      <w:pPr>
+        <w:spacing w:line="240" w:lineRule="auto" w:before="0" w:after="0"/>
+      </w:pPr>
+      <w:r>
+        <w:rPr>
+          <w:rFonts w:ascii="Times New Roman" w:hAnsi="Times New Roman" w:eastAsia="Times New Roman"/>
+          <w:sz w:val="22"/>
+        </w:rPr>
+        <w:t>https://docs.python.org/3/tutorial/controlflow.html#defining-functions</w:t>
+      </w:r>
+    </w:p>
+    <w:p>
+      <w:pPr>
+        <w:spacing w:line="240" w:lineRule="auto" w:before="0" w:after="0"/>
+      </w:pPr>
+      <w:r>
+        <w:rPr>
+          <w:rFonts w:ascii="Times New Roman" w:hAnsi="Times New Roman" w:eastAsia="Times New Roman"/>
+          <w:sz w:val="22"/>
+        </w:rPr>
+        <w:t>https://docs.python.org/3/tutorial/introduction.html#lists</w:t>
+      </w:r>
+    </w:p>
+    <w:p>
+      <w:pPr>
+        <w:spacing w:line="240" w:lineRule="auto" w:before="0" w:after="0"/>
+      </w:pPr>
+      <w:r>
+        <w:rPr>
+          <w:rFonts w:ascii="Times New Roman" w:hAnsi="Times New Roman" w:eastAsia="Times New Roman"/>
+          <w:sz w:val="22"/>
+        </w:rPr>
+        <w:t>http://docs.python.org/3/tutorial/introduction.html#using-python-as-a-calculator</w:t>
+      </w:r>
+    </w:p>
+    <w:p>
+      <w:pPr>
+        <w:spacing w:line="240" w:lineRule="auto" w:before="0" w:after="0"/>
+      </w:pPr>
+      <w:r>
+        <w:rPr>
+          <w:rFonts w:ascii="Times New Roman" w:hAnsi="Times New Roman" w:eastAsia="Times New Roman"/>
+          <w:sz w:val="22"/>
+        </w:rPr>
+        <w:t>https://docs.python.org/3/tutorial/controlflow.html</w:t>
+      </w:r>
+    </w:p>
+    <w:p>
+      <w:pPr>
+        <w:spacing w:line="240" w:lineRule="auto" w:before="0" w:after="0"/>
+      </w:pPr>
+      <w:r>
+        <w:rPr>
+          <w:rFonts w:ascii="Times New Roman" w:hAnsi="Times New Roman" w:eastAsia="Times New Roman"/>
+          <w:sz w:val="22"/>
+        </w:rPr>
+        <w:t>https://docs.python.org/3/tutorial/</w:t>
+      </w:r>
+    </w:p>
+    <w:p>
+      <w:pPr>
+        <w:spacing w:line="240" w:lineRule="auto" w:before="0" w:after="0"/>
+      </w:pPr>
+      <w:r>
+        <w:rPr>
+          <w:rFonts w:ascii="Times New Roman" w:hAnsi="Times New Roman" w:eastAsia="Times New Roman"/>
+          <w:sz w:val="22"/>
+        </w:rPr>
         <w:t>https://www.python.org/about/gettingstarted/</w:t>
       </w:r>
     </w:p>
     <w:p>
       <w:pPr>
-        <w:pStyle w:val="ListBullet"/>
+        <w:spacing w:line="240" w:lineRule="auto" w:before="0" w:after="0"/>
       </w:pPr>
       <w:r>
-        <w:t>Installation Summary:</w:t>
-      </w:r>
-    </w:p>
-    <w:p>
-      <w:pPr>
-        <w:pStyle w:val="ListBullet2"/>
-      </w:pPr>
-      <w:r>
-        <w:t>pip:</w:t>
-      </w:r>
-    </w:p>
-    <w:p>
-      <w:pPr>
-        <w:pStyle w:val="ListBullet2"/>
-      </w:pPr>
-      <w:r>
-        <w:t>from_source:</w:t>
-      </w:r>
-    </w:p>
-    <w:p>
-      <w:pPr>
-        <w:pStyle w:val="ListBullet2"/>
-      </w:pPr>
-      <w:r>
-        <w:t>docker:</w:t>
-      </w:r>
-    </w:p>
-    <w:p>
-      <w:pPr>
-        <w:pStyle w:val="ListBullet2"/>
-      </w:pPr>
-      <w:r>
-        <w:t>docker_compose:</w:t>
-      </w:r>
-    </w:p>
-    <w:p>
-      <w:pPr>
-        <w:pStyle w:val="ListBullet2"/>
-      </w:pPr>
-      <w:r>
-        <w:t>other:</w:t>
-      </w:r>
-    </w:p>
-    <w:p>
-      <w:pPr>
-        <w:pStyle w:val="ListBullet2"/>
-      </w:pPr>
-      <w:r>
-        <w:t>platforms:</w:t>
-      </w:r>
-    </w:p>
-    <w:p>
-      <w:pPr>
-        <w:pStyle w:val="ListBullet3"/>
-      </w:pPr>
-      <w:r>
-        <w:t>None</w:t>
-      </w:r>
-    </w:p>
-    <w:p>
-      <w:pPr>
-        <w:pStyle w:val="Heading1"/>
-        <w:jc w:val="left"/>
-      </w:pPr>
-      <w:r>
-        <w:t>Other Links</w:t>
-      </w:r>
-    </w:p>
-    <w:p>
-      <w:pPr>
-        <w:pStyle w:val="ListBullet2"/>
-      </w:pPr>
-      <w:r>
-        <w:t>All Documentation Links:</w:t>
-      </w:r>
-    </w:p>
-    <w:p>
-      <w:pPr>
-        <w:pStyle w:val="ListBullet2"/>
-      </w:pPr>
-      <w:r>
-        <w:t>https://docs.python.org</w:t>
-      </w:r>
-    </w:p>
-    <w:p>
-      <w:pPr>
-        <w:pStyle w:val="ListBullet2"/>
-      </w:pPr>
-      <w:r>
-        <w:t>https://docs.python.org/3/license.html</w:t>
-      </w:r>
-    </w:p>
-    <w:p>
-      <w:pPr>
-        <w:pStyle w:val="ListBullet2"/>
-      </w:pPr>
-      <w:r>
-        <w:t>https://www.python.org/doc/</w:t>
-      </w:r>
-    </w:p>
-    <w:p>
-      <w:pPr>
-        <w:pStyle w:val="ListBullet2"/>
-      </w:pPr>
-      <w:r>
-        <w:t>https://wiki.python.org/moin/BeginnersGuide</w:t>
-      </w:r>
-    </w:p>
-    <w:p>
-      <w:pPr>
-        <w:pStyle w:val="ListBullet2"/>
-      </w:pPr>
-      <w:r>
-        <w:t>https://devguide.python.org/</w:t>
-      </w:r>
-    </w:p>
-    <w:p>
-      <w:pPr>
-        <w:pStyle w:val="ListBullet2"/>
-      </w:pPr>
-      <w:r>
-        <w:t>https://docs.python.org/faq/</w:t>
-      </w:r>
-    </w:p>
-    <w:p>
-      <w:pPr>
-        <w:pStyle w:val="ListBullet2"/>
-      </w:pPr>
-      <w:r>
-        <w:t>http://wiki.python.org/moin/Languages</w:t>
-      </w:r>
-    </w:p>
-    <w:p>
-      <w:pPr>
-        <w:pStyle w:val="ListBullet2"/>
-      </w:pPr>
-      <w:r>
-        <w:t>https://docs.python.org/3/tutorial/controlflow.html#defining-functions</w:t>
-      </w:r>
-    </w:p>
-    <w:p>
-      <w:pPr>
-        <w:pStyle w:val="ListBullet2"/>
-      </w:pPr>
-      <w:r>
-        <w:t>https://docs.python.org/3/tutorial/introduction.html#lists</w:t>
-      </w:r>
-    </w:p>
-    <w:p>
-      <w:pPr>
-        <w:pStyle w:val="ListBullet2"/>
-      </w:pPr>
-      <w:r>
-        <w:t>http://docs.python.org/3/tutorial/introduction.html#using-python-as-a-calculator</w:t>
-      </w:r>
-    </w:p>
-    <w:p>
-      <w:pPr>
-        <w:pStyle w:val="ListBullet2"/>
-      </w:pPr>
-      <w:r>
-        <w:t>https://docs.python.org/3/tutorial/controlflow.html</w:t>
-      </w:r>
-    </w:p>
-    <w:p>
-      <w:pPr>
-        <w:pStyle w:val="ListBullet2"/>
-      </w:pPr>
-      <w:r>
-        <w:t>https://docs.python.org/3/tutorial/</w:t>
-      </w:r>
-    </w:p>
-    <w:p>
-      <w:pPr>
-        <w:pStyle w:val="ListBullet2"/>
-      </w:pPr>
-      <w:r>
-        <w:t>https://www.python.org/about/gettingstarted/</w:t>
-      </w:r>
-    </w:p>
-    <w:p>
-      <w:pPr>
-        <w:pStyle w:val="ListBullet2"/>
-      </w:pPr>
-      <w:r>
+        <w:rPr>
+          <w:rFonts w:ascii="Times New Roman" w:hAnsi="Times New Roman" w:eastAsia="Times New Roman"/>
+          <w:sz w:val="22"/>
+        </w:rPr>
         <w:t>https://dearpygui.readthedocs.io/en/latest/</w:t>
       </w:r>
     </w:p>
     <w:p>
       <w:pPr>
-        <w:pStyle w:val="ListBullet2"/>
+        <w:spacing w:line="240" w:lineRule="auto" w:before="0" w:after="0"/>
       </w:pPr>
       <w:r>
+        <w:rPr>
+          <w:rFonts w:ascii="Times New Roman" w:hAnsi="Times New Roman" w:eastAsia="Times New Roman"/>
+          <w:sz w:val="22"/>
+        </w:rPr>
         <w:t>https://docs.python.org/3.15/</w:t>
       </w:r>
     </w:p>
     <w:p>
       <w:pPr>
-        <w:pStyle w:val="ListBullet2"/>
+        <w:spacing w:line="240" w:lineRule="auto" w:before="0" w:after="0"/>
       </w:pPr>
       <w:r>
+        <w:rPr>
+          <w:rFonts w:ascii="Times New Roman" w:hAnsi="Times New Roman" w:eastAsia="Times New Roman"/>
+          <w:sz w:val="22"/>
+        </w:rPr>
         <w:t>https://docs.python.org/3.14/</w:t>
       </w:r>
     </w:p>
     <w:p>
       <w:pPr>
-        <w:pStyle w:val="ListBullet2"/>
+        <w:spacing w:line="240" w:lineRule="auto" w:before="0" w:after="0"/>
       </w:pPr>
       <w:r>
+        <w:rPr>
+          <w:rFonts w:ascii="Times New Roman" w:hAnsi="Times New Roman" w:eastAsia="Times New Roman"/>
+          <w:sz w:val="22"/>
+        </w:rPr>
         <w:t>https://docs.python.org/3.13/</w:t>
       </w:r>
     </w:p>
     <w:p>
       <w:pPr>
-        <w:pStyle w:val="ListBullet2"/>
+        <w:spacing w:line="240" w:lineRule="auto" w:before="0" w:after="0"/>
       </w:pPr>
       <w:r>
+        <w:rPr>
+          <w:rFonts w:ascii="Times New Roman" w:hAnsi="Times New Roman" w:eastAsia="Times New Roman"/>
+          <w:sz w:val="22"/>
+        </w:rPr>
         <w:t>https://docs.python.org/3.12/</w:t>
       </w:r>
     </w:p>
     <w:p>
       <w:pPr>
-        <w:pStyle w:val="ListBullet2"/>
+        <w:spacing w:line="240" w:lineRule="auto" w:before="0" w:after="0"/>
       </w:pPr>
       <w:r>
+        <w:rPr>
+          <w:rFonts w:ascii="Times New Roman" w:hAnsi="Times New Roman" w:eastAsia="Times New Roman"/>
+          <w:sz w:val="22"/>
+        </w:rPr>
         <w:t>https://docs.python.org/3.11/</w:t>
       </w:r>
     </w:p>
     <w:p>
       <w:pPr>
-        <w:pStyle w:val="ListBullet2"/>
+        <w:spacing w:line="240" w:lineRule="auto" w:before="0" w:after="0"/>
       </w:pPr>
       <w:r>
+        <w:rPr>
+          <w:rFonts w:ascii="Times New Roman" w:hAnsi="Times New Roman" w:eastAsia="Times New Roman"/>
+          <w:sz w:val="22"/>
+        </w:rPr>
         <w:t>https://docs.python.org/3.10/</w:t>
       </w:r>
     </w:p>
     <w:p>
       <w:pPr>
-        <w:pStyle w:val="ListBullet2"/>
+        <w:spacing w:line="240" w:lineRule="auto" w:before="0" w:after="0"/>
       </w:pPr>
       <w:r>
+        <w:rPr>
+          <w:rFonts w:ascii="Times New Roman" w:hAnsi="Times New Roman" w:eastAsia="Times New Roman"/>
+          <w:sz w:val="22"/>
+        </w:rPr>
         <w:t>https://docs.python.org/3.9/</w:t>
       </w:r>
     </w:p>
     <w:p>
       <w:pPr>
-        <w:pStyle w:val="ListBullet2"/>
+        <w:spacing w:line="240" w:lineRule="auto" w:before="0" w:after="0"/>
       </w:pPr>
       <w:r>
+        <w:rPr>
+          <w:rFonts w:ascii="Times New Roman" w:hAnsi="Times New Roman" w:eastAsia="Times New Roman"/>
+          <w:sz w:val="22"/>
+        </w:rPr>
         <w:t>https://docs.python.org/3.8/</w:t>
       </w:r>
     </w:p>
     <w:p>
       <w:pPr>
-        <w:pStyle w:val="ListBullet2"/>
+        <w:spacing w:line="240" w:lineRule="auto" w:before="0" w:after="0"/>
       </w:pPr>
       <w:r>
+        <w:rPr>
+          <w:rFonts w:ascii="Times New Roman" w:hAnsi="Times New Roman" w:eastAsia="Times New Roman"/>
+          <w:sz w:val="22"/>
+        </w:rPr>
         <w:t>https://docs.python.org/3.7/</w:t>
       </w:r>
     </w:p>
     <w:p>
       <w:pPr>
-        <w:pStyle w:val="ListBullet2"/>
+        <w:spacing w:line="240" w:lineRule="auto" w:before="0" w:after="0"/>
       </w:pPr>
       <w:r>
+        <w:rPr>
+          <w:rFonts w:ascii="Times New Roman" w:hAnsi="Times New Roman" w:eastAsia="Times New Roman"/>
+          <w:sz w:val="22"/>
+        </w:rPr>
         <w:t>https://docs.python.org/3.6/</w:t>
       </w:r>
     </w:p>
     <w:p>
       <w:pPr>
-        <w:pStyle w:val="ListBullet2"/>
+        <w:spacing w:line="240" w:lineRule="auto" w:before="0" w:after="0"/>
       </w:pPr>
       <w:r>
+        <w:rPr>
+          <w:rFonts w:ascii="Times New Roman" w:hAnsi="Times New Roman" w:eastAsia="Times New Roman"/>
+          <w:sz w:val="22"/>
+        </w:rPr>
         <w:t>https://docs.python.org/3.5/</w:t>
       </w:r>
     </w:p>
     <w:p>
       <w:pPr>
-        <w:pStyle w:val="ListBullet2"/>
+        <w:spacing w:line="240" w:lineRule="auto" w:before="0" w:after="0"/>
       </w:pPr>
       <w:r>
+        <w:rPr>
+          <w:rFonts w:ascii="Times New Roman" w:hAnsi="Times New Roman" w:eastAsia="Times New Roman"/>
+          <w:sz w:val="22"/>
+        </w:rPr>
         <w:t>https://docs.python.org/3.4/</w:t>
       </w:r>
     </w:p>
     <w:p>
       <w:pPr>
-        <w:pStyle w:val="ListBullet2"/>
+        <w:spacing w:line="240" w:lineRule="auto" w:before="0" w:after="0"/>
       </w:pPr>
       <w:r>
+        <w:rPr>
+          <w:rFonts w:ascii="Times New Roman" w:hAnsi="Times New Roman" w:eastAsia="Times New Roman"/>
+          <w:sz w:val="22"/>
+        </w:rPr>
         <w:t>https://docs.python.org/3.3/</w:t>
       </w:r>
     </w:p>
     <w:p>
       <w:pPr>
-        <w:pStyle w:val="ListBullet2"/>
+        <w:spacing w:line="240" w:lineRule="auto" w:before="0" w:after="0"/>
       </w:pPr>
       <w:r>
+        <w:rPr>
+          <w:rFonts w:ascii="Times New Roman" w:hAnsi="Times New Roman" w:eastAsia="Times New Roman"/>
+          <w:sz w:val="22"/>
+        </w:rPr>
         <w:t>https://docs.python.org/3.2/</w:t>
       </w:r>
     </w:p>
     <w:p>
       <w:pPr>
-        <w:pStyle w:val="ListBullet2"/>
+        <w:spacing w:line="240" w:lineRule="auto" w:before="0" w:after="0"/>
       </w:pPr>
       <w:r>
+        <w:rPr>
+          <w:rFonts w:ascii="Times New Roman" w:hAnsi="Times New Roman" w:eastAsia="Times New Roman"/>
+          <w:sz w:val="22"/>
+        </w:rPr>
         <w:t>https://docs.python.org/3.1/</w:t>
       </w:r>
     </w:p>
     <w:p>
       <w:pPr>
-        <w:pStyle w:val="ListBullet2"/>
+        <w:spacing w:line="240" w:lineRule="auto" w:before="0" w:after="0"/>
       </w:pPr>
       <w:r>
+        <w:rPr>
+          <w:rFonts w:ascii="Times New Roman" w:hAnsi="Times New Roman" w:eastAsia="Times New Roman"/>
+          <w:sz w:val="22"/>
+        </w:rPr>
         <w:t>https://docs.python.org/3.0/</w:t>
       </w:r>
     </w:p>
     <w:p>
       <w:pPr>
-        <w:pStyle w:val="ListBullet2"/>
+        <w:spacing w:line="240" w:lineRule="auto" w:before="0" w:after="0"/>
       </w:pPr>
       <w:r>
+        <w:rPr>
+          <w:rFonts w:ascii="Times New Roman" w:hAnsi="Times New Roman" w:eastAsia="Times New Roman"/>
+          <w:sz w:val="22"/>
+        </w:rPr>
         <w:t>https://docs.python.org/2.7/</w:t>
       </w:r>
     </w:p>
     <w:p>
       <w:pPr>
-        <w:pStyle w:val="ListBullet2"/>
+        <w:spacing w:line="240" w:lineRule="auto" w:before="0" w:after="0"/>
       </w:pPr>
       <w:r>
+        <w:rPr>
+          <w:rFonts w:ascii="Times New Roman" w:hAnsi="Times New Roman" w:eastAsia="Times New Roman"/>
+          <w:sz w:val="22"/>
+        </w:rPr>
         <w:t>https://docs.python.org/2.6/</w:t>
       </w:r>
     </w:p>
     <w:p>
       <w:pPr>
-        <w:pStyle w:val="ListBullet2"/>
+        <w:spacing w:line="240" w:lineRule="auto" w:before="0" w:after="0"/>
       </w:pPr>
       <w:r>
+        <w:rPr>
+          <w:rFonts w:ascii="Times New Roman" w:hAnsi="Times New Roman" w:eastAsia="Times New Roman"/>
+          <w:sz w:val="22"/>
+        </w:rPr>
         <w:t>https://devguide.python.org/documentation/help-documenting/</w:t>
       </w:r>
     </w:p>
     <w:p>
       <w:pPr>
-        <w:pStyle w:val="ListBullet2"/>
+        <w:spacing w:line="240" w:lineRule="auto" w:before="0" w:after="0"/>
       </w:pPr>
       <w:r>
+        <w:rPr>
+          <w:rFonts w:ascii="Times New Roman" w:hAnsi="Times New Roman" w:eastAsia="Times New Roman"/>
+          <w:sz w:val="22"/>
+        </w:rPr>
         <w:t>http://docs.python.org/3/</w:t>
       </w:r>
     </w:p>
     <w:p>
       <w:pPr>
-        <w:pStyle w:val="ListBullet2"/>
+        <w:spacing w:line="240" w:lineRule="auto" w:before="0" w:after="0"/>
       </w:pPr>
       <w:r>
+        <w:rPr>
+          <w:rFonts w:ascii="Times New Roman" w:hAnsi="Times New Roman" w:eastAsia="Times New Roman"/>
+          <w:sz w:val="22"/>
+        </w:rPr>
         <w:t>https://www.python.org/doc/versions/</w:t>
       </w:r>
     </w:p>
     <w:p>
       <w:pPr>
-        <w:pStyle w:val="ListBullet2"/>
+        <w:spacing w:line="240" w:lineRule="auto" w:before="0" w:after="0"/>
       </w:pPr>
       <w:r>
+        <w:rPr>
+          <w:rFonts w:ascii="Times New Roman" w:hAnsi="Times New Roman" w:eastAsia="Times New Roman"/>
+          <w:sz w:val="22"/>
+        </w:rPr>
         <w:t>http://packaging.python.org/</w:t>
       </w:r>
     </w:p>
     <w:p>
       <w:pPr>
-        <w:pStyle w:val="ListBullet2"/>
+        <w:spacing w:line="240" w:lineRule="auto" w:before="0" w:after="0"/>
       </w:pPr>
       <w:r>
+        <w:rPr>
+          <w:rFonts w:ascii="Times New Roman" w:hAnsi="Times New Roman" w:eastAsia="Times New Roman"/>
+          <w:sz w:val="22"/>
+        </w:rPr>
         <w:t>https://docs.python.org/dev/</w:t>
       </w:r>
     </w:p>
     <w:p>
       <w:pPr>
-        <w:pStyle w:val="ListBullet2"/>
+        <w:spacing w:line="240" w:lineRule="auto" w:before="0" w:after="0"/>
       </w:pPr>
       <w:r>
+        <w:rPr>
+          <w:rFonts w:ascii="Times New Roman" w:hAnsi="Times New Roman" w:eastAsia="Times New Roman"/>
+          <w:sz w:val="22"/>
+        </w:rPr>
         <w:t>https://docs.python.org/3/</w:t>
       </w:r>
     </w:p>
     <w:p>
       <w:pPr>
-        <w:pStyle w:val="ListBullet2"/>
+        <w:spacing w:line="240" w:lineRule="auto" w:before="0" w:after="0"/>
       </w:pPr>
       <w:r>
+        <w:rPr>
+          <w:rFonts w:ascii="Times New Roman" w:hAnsi="Times New Roman" w:eastAsia="Times New Roman"/>
+          <w:sz w:val="22"/>
+        </w:rPr>
         <w:t>https://docs.python.org/3/py-modindex.html</w:t>
       </w:r>
     </w:p>
     <w:p>
       <w:pPr>
-        <w:pStyle w:val="ListBullet2"/>
+        <w:spacing w:line="240" w:lineRule="auto" w:before="0" w:after="0"/>
       </w:pPr>
       <w:r>
+        <w:rPr>
+          <w:rFonts w:ascii="Times New Roman" w:hAnsi="Times New Roman" w:eastAsia="Times New Roman"/>
+          <w:sz w:val="22"/>
+        </w:rPr>
         <w:t>https://docs.python.org/3/whatsnew/3.13.html</w:t>
       </w:r>
     </w:p>
     <w:p>
       <w:pPr>
-        <w:pStyle w:val="ListBullet2"/>
+        <w:spacing w:line="240" w:lineRule="auto" w:before="0" w:after="0"/>
       </w:pPr>
       <w:r>
+        <w:rPr>
+          <w:rFonts w:ascii="Times New Roman" w:hAnsi="Times New Roman" w:eastAsia="Times New Roman"/>
+          <w:sz w:val="22"/>
+        </w:rPr>
         <w:t>https://docs.python.org/3/tutorial/index.html</w:t>
       </w:r>
     </w:p>
     <w:p>
       <w:pPr>
-        <w:pStyle w:val="ListBullet2"/>
+        <w:spacing w:line="240" w:lineRule="auto" w:before="0" w:after="0"/>
       </w:pPr>
       <w:r>
+        <w:rPr>
+          <w:rFonts w:ascii="Times New Roman" w:hAnsi="Times New Roman" w:eastAsia="Times New Roman"/>
+          <w:sz w:val="22"/>
+        </w:rPr>
         <w:t>https://docs.python.org/3/library/index.html</w:t>
       </w:r>
     </w:p>
     <w:p>
       <w:pPr>
-        <w:pStyle w:val="ListBullet2"/>
+        <w:spacing w:line="240" w:lineRule="auto" w:before="0" w:after="0"/>
       </w:pPr>
       <w:r>
+        <w:rPr>
+          <w:rFonts w:ascii="Times New Roman" w:hAnsi="Times New Roman" w:eastAsia="Times New Roman"/>
+          <w:sz w:val="22"/>
+        </w:rPr>
         <w:t>https://docs.python.org/3/reference/index.html</w:t>
       </w:r>
     </w:p>
     <w:p>
       <w:pPr>
-        <w:pStyle w:val="ListBullet2"/>
+        <w:spacing w:line="240" w:lineRule="auto" w:before="0" w:after="0"/>
       </w:pPr>
       <w:r>
+        <w:rPr>
+          <w:rFonts w:ascii="Times New Roman" w:hAnsi="Times New Roman" w:eastAsia="Times New Roman"/>
+          <w:sz w:val="22"/>
+        </w:rPr>
         <w:t>https://docs.python.org/3/extending/index.html</w:t>
       </w:r>
     </w:p>
     <w:p>
       <w:pPr>
-        <w:pStyle w:val="ListBullet2"/>
+        <w:spacing w:line="240" w:lineRule="auto" w:before="0" w:after="0"/>
       </w:pPr>
       <w:r>
+        <w:rPr>
+          <w:rFonts w:ascii="Times New Roman" w:hAnsi="Times New Roman" w:eastAsia="Times New Roman"/>
+          <w:sz w:val="22"/>
+        </w:rPr>
         <w:t>https://docs.python.org/3/c-api/index.html</w:t>
       </w:r>
     </w:p>
     <w:p>
       <w:pPr>
-        <w:pStyle w:val="ListBullet2"/>
+        <w:spacing w:line="240" w:lineRule="auto" w:before="0" w:after="0"/>
       </w:pPr>
       <w:r>
+        <w:rPr>
+          <w:rFonts w:ascii="Times New Roman" w:hAnsi="Times New Roman" w:eastAsia="Times New Roman"/>
+          <w:sz w:val="22"/>
+        </w:rPr>
         <w:t>https://docs.python.org/3/using/index.html</w:t>
       </w:r>
     </w:p>
     <w:p>
       <w:pPr>
-        <w:pStyle w:val="ListBullet2"/>
+        <w:spacing w:line="240" w:lineRule="auto" w:before="0" w:after="0"/>
       </w:pPr>
       <w:r>
+        <w:rPr>
+          <w:rFonts w:ascii="Times New Roman" w:hAnsi="Times New Roman" w:eastAsia="Times New Roman"/>
+          <w:sz w:val="22"/>
+        </w:rPr>
         <w:t>https://docs.python.org/3/howto/index.html</w:t>
       </w:r>
     </w:p>
     <w:p>
       <w:pPr>
-        <w:pStyle w:val="ListBullet2"/>
+        <w:spacing w:line="240" w:lineRule="auto" w:before="0" w:after="0"/>
       </w:pPr>
       <w:r>
+        <w:rPr>
+          <w:rFonts w:ascii="Times New Roman" w:hAnsi="Times New Roman" w:eastAsia="Times New Roman"/>
+          <w:sz w:val="22"/>
+        </w:rPr>
         <w:t>https://docs.python.org/3/glossary.html</w:t>
       </w:r>
     </w:p>
     <w:p>
       <w:pPr>
-        <w:pStyle w:val="ListBullet2"/>
+        <w:spacing w:line="240" w:lineRule="auto" w:before="0" w:after="0"/>
       </w:pPr>
       <w:r>
+        <w:rPr>
+          <w:rFonts w:ascii="Times New Roman" w:hAnsi="Times New Roman" w:eastAsia="Times New Roman"/>
+          <w:sz w:val="22"/>
+        </w:rPr>
         <w:t>https://docs.python.org/3/search.html</w:t>
       </w:r>
     </w:p>
     <w:p>
       <w:pPr>
-        <w:pStyle w:val="ListBullet2"/>
+        <w:spacing w:line="240" w:lineRule="auto" w:before="0" w:after="0"/>
       </w:pPr>
       <w:r>
+        <w:rPr>
+          <w:rFonts w:ascii="Times New Roman" w:hAnsi="Times New Roman" w:eastAsia="Times New Roman"/>
+          <w:sz w:val="22"/>
+        </w:rPr>
         <w:t>https://docs.python.org/3/download.html</w:t>
       </w:r>
     </w:p>
     <w:p>
       <w:pPr>
-        <w:pStyle w:val="ListBullet2"/>
+        <w:spacing w:line="240" w:lineRule="auto" w:before="0" w:after="0"/>
       </w:pPr>
       <w:r>
+        <w:rPr>
+          <w:rFonts w:ascii="Times New Roman" w:hAnsi="Times New Roman" w:eastAsia="Times New Roman"/>
+          <w:sz w:val="22"/>
+        </w:rPr>
         <w:t>https://docs.python.org/3/howto/pyporting.html</w:t>
       </w:r>
     </w:p>
     <w:p>
       <w:pPr>
-        <w:pStyle w:val="ListBullet2"/>
+        <w:spacing w:line="240" w:lineRule="auto" w:before="0" w:after="0"/>
       </w:pPr>
       <w:r>
+        <w:rPr>
+          <w:rFonts w:ascii="Times New Roman" w:hAnsi="Times New Roman" w:eastAsia="Times New Roman"/>
+          <w:sz w:val="22"/>
+        </w:rPr>
         <w:t>https://docs.python.org/devguide</w:t>
       </w:r>
     </w:p>
     <w:p>
       <w:pPr>
-        <w:pStyle w:val="ListBullet2"/>
+        <w:spacing w:line="240" w:lineRule="auto" w:before="0" w:after="0"/>
       </w:pPr>
       <w:r>
+        <w:rPr>
+          <w:rFonts w:ascii="Times New Roman" w:hAnsi="Times New Roman" w:eastAsia="Times New Roman"/>
+          <w:sz w:val="22"/>
+        </w:rPr>
         <w:t>https://docs.python.org/devguide/#contributing</w:t>
       </w:r>
     </w:p>
     <w:p>
       <w:pPr>
-        <w:pStyle w:val="ListBullet2"/>
+        <w:spacing w:line="240" w:lineRule="auto" w:before="0" w:after="0"/>
       </w:pPr>
       <w:r>
+        <w:rPr>
+          <w:rFonts w:ascii="Times New Roman" w:hAnsi="Times New Roman" w:eastAsia="Times New Roman"/>
+          <w:sz w:val="22"/>
+        </w:rPr>
         <w:t>https://wiki.python.org/moin/BeginnersGuide?action=info</w:t>
       </w:r>
     </w:p>
     <w:p>
       <w:pPr>
-        <w:pStyle w:val="ListBullet2"/>
+        <w:spacing w:line="240" w:lineRule="auto" w:before="0" w:after="0"/>
       </w:pPr>
       <w:r>
+        <w:rPr>
+          <w:rFonts w:ascii="Times New Roman" w:hAnsi="Times New Roman" w:eastAsia="Times New Roman"/>
+          <w:sz w:val="22"/>
+        </w:rPr>
         <w:t>https://wiki.python.org/moin/BeginnersGuide?action=AttachFile</w:t>
       </w:r>
     </w:p>
     <w:p>
       <w:pPr>
-        <w:pStyle w:val="ListBullet2"/>
+        <w:spacing w:line="240" w:lineRule="auto" w:before="0" w:after="0"/>
       </w:pPr>
       <w:r>
+        <w:rPr>
+          <w:rFonts w:ascii="Times New Roman" w:hAnsi="Times New Roman" w:eastAsia="Times New Roman"/>
+          <w:sz w:val="22"/>
+        </w:rPr>
         <w:t>https://wiki.python.org/moin/BeginnersGuide?action=login</w:t>
       </w:r>
     </w:p>
     <w:p>
       <w:pPr>
-        <w:pStyle w:val="ListBullet2"/>
+        <w:spacing w:line="240" w:lineRule="auto" w:before="0" w:after="0"/>
       </w:pPr>
       <w:r>
+        <w:rPr>
+          <w:rFonts w:ascii="Times New Roman" w:hAnsi="Times New Roman" w:eastAsia="Times New Roman"/>
+          <w:sz w:val="22"/>
+        </w:rPr>
         <w:t>https://wiki.python.org/moin/BeginnersGuideChinese</w:t>
       </w:r>
     </w:p>
     <w:p>
       <w:pPr>
-        <w:pStyle w:val="ListBullet2"/>
+        <w:spacing w:line="240" w:lineRule="auto" w:before="0" w:after="0"/>
       </w:pPr>
       <w:r>
+        <w:rPr>
+          <w:rFonts w:ascii="Times New Roman" w:hAnsi="Times New Roman" w:eastAsia="Times New Roman"/>
+          <w:sz w:val="22"/>
+        </w:rPr>
         <w:t>https://wiki.python.org/moin/BeginnersGuide/Overview</w:t>
       </w:r>
     </w:p>
     <w:p>
       <w:pPr>
-        <w:pStyle w:val="ListBullet2"/>
+        <w:spacing w:line="240" w:lineRule="auto" w:before="0" w:after="0"/>
       </w:pPr>
       <w:r>
+        <w:rPr>
+          <w:rFonts w:ascii="Times New Roman" w:hAnsi="Times New Roman" w:eastAsia="Times New Roman"/>
+          <w:sz w:val="22"/>
+        </w:rPr>
         <w:t>https://wiki.python.org/moin/BeginnersGuide/Download</w:t>
       </w:r>
     </w:p>
     <w:p>
       <w:pPr>
-        <w:pStyle w:val="ListBullet2"/>
+        <w:spacing w:line="240" w:lineRule="auto" w:before="0" w:after="0"/>
       </w:pPr>
       <w:r>
+        <w:rPr>
+          <w:rFonts w:ascii="Times New Roman" w:hAnsi="Times New Roman" w:eastAsia="Times New Roman"/>
+          <w:sz w:val="22"/>
+        </w:rPr>
         <w:t>https://wiki.python.org/moin/BeginnersGuide/NonProgrammers</w:t>
       </w:r>
     </w:p>
     <w:p>
       <w:pPr>
-        <w:pStyle w:val="ListBullet2"/>
+        <w:spacing w:line="240" w:lineRule="auto" w:before="0" w:after="0"/>
       </w:pPr>
       <w:r>
+        <w:rPr>
+          <w:rFonts w:ascii="Times New Roman" w:hAnsi="Times New Roman" w:eastAsia="Times New Roman"/>
+          <w:sz w:val="22"/>
+        </w:rPr>
         <w:t>https://wiki.python.org/moin/BeginnersGuide/Programmers</w:t>
       </w:r>
     </w:p>
     <w:p>
       <w:pPr>
-        <w:pStyle w:val="ListBullet2"/>
+        <w:spacing w:line="240" w:lineRule="auto" w:before="0" w:after="0"/>
       </w:pPr>
       <w:r>
+        <w:rPr>
+          <w:rFonts w:ascii="Times New Roman" w:hAnsi="Times New Roman" w:eastAsia="Times New Roman"/>
+          <w:sz w:val="22"/>
+        </w:rPr>
         <w:t>http://docs.python.org</w:t>
       </w:r>
     </w:p>
     <w:p>
       <w:pPr>
-        <w:pStyle w:val="ListBullet2"/>
+        <w:spacing w:line="240" w:lineRule="auto" w:before="0" w:after="0"/>
       </w:pPr>
       <w:r>
+        <w:rPr>
+          <w:rFonts w:ascii="Times New Roman" w:hAnsi="Times New Roman" w:eastAsia="Times New Roman"/>
+          <w:sz w:val="22"/>
+        </w:rPr>
         <w:t>http://docs.python.org/tut/</w:t>
       </w:r>
     </w:p>
     <w:p>
       <w:pPr>
-        <w:pStyle w:val="ListBullet2"/>
+        <w:spacing w:line="240" w:lineRule="auto" w:before="0" w:after="0"/>
       </w:pPr>
       <w:r>
+        <w:rPr>
+          <w:rFonts w:ascii="Times New Roman" w:hAnsi="Times New Roman" w:eastAsia="Times New Roman"/>
+          <w:sz w:val="22"/>
+        </w:rPr>
         <w:t>http://docs.python.org//lib/</w:t>
       </w:r>
     </w:p>
     <w:p>
       <w:pPr>
-        <w:pStyle w:val="ListBullet2"/>
+        <w:spacing w:line="240" w:lineRule="auto" w:before="0" w:after="0"/>
       </w:pPr>
       <w:r>
+        <w:rPr>
+          <w:rFonts w:ascii="Times New Roman" w:hAnsi="Times New Roman" w:eastAsia="Times New Roman"/>
+          <w:sz w:val="22"/>
+        </w:rPr>
         <w:t>http://docs.python.org/ref/</w:t>
       </w:r>
     </w:p>
     <w:p>
       <w:pPr>
-        <w:pStyle w:val="ListBullet2"/>
+        <w:spacing w:line="240" w:lineRule="auto" w:before="0" w:after="0"/>
       </w:pPr>
       <w:r>
+        <w:rPr>
+          <w:rFonts w:ascii="Times New Roman" w:hAnsi="Times New Roman" w:eastAsia="Times New Roman"/>
+          <w:sz w:val="22"/>
+        </w:rPr>
         <w:t>https://docs.python.org/3/library/idle.html</w:t>
       </w:r>
     </w:p>
     <w:p>
       <w:pPr>
-        <w:pStyle w:val="ListBullet2"/>
+        <w:spacing w:line="240" w:lineRule="auto" w:before="0" w:after="0"/>
       </w:pPr>
       <w:r>
+        <w:rPr>
+          <w:rFonts w:ascii="Times New Roman" w:hAnsi="Times New Roman" w:eastAsia="Times New Roman"/>
+          <w:sz w:val="22"/>
+        </w:rPr>
         <w:t>https://wiki.python.org/moin/BeginnersGuide/Help</w:t>
       </w:r>
     </w:p>
     <w:p>
       <w:pPr>
-        <w:pStyle w:val="ListBullet2"/>
+        <w:spacing w:line="240" w:lineRule="auto" w:before="0" w:after="0"/>
       </w:pPr>
       <w:r>
+        <w:rPr>
+          <w:rFonts w:ascii="Times New Roman" w:hAnsi="Times New Roman" w:eastAsia="Times New Roman"/>
+          <w:sz w:val="22"/>
+        </w:rPr>
         <w:t>https://wiki.python.org/moin/BeginnersGuide/Examples</w:t>
       </w:r>
     </w:p>
     <w:p>
       <w:pPr>
-        <w:pStyle w:val="ListBullet2"/>
+        <w:spacing w:line="240" w:lineRule="auto" w:before="0" w:after="0"/>
       </w:pPr>
       <w:r>
+        <w:rPr>
+          <w:rFonts w:ascii="Times New Roman" w:hAnsi="Times New Roman" w:eastAsia="Times New Roman"/>
+          <w:sz w:val="22"/>
+        </w:rPr>
         <w:t>https://wiki.python.org/moin/BeginnersGuide/Mathematics</w:t>
       </w:r>
     </w:p>
     <w:p>
       <w:pPr>
-        <w:pStyle w:val="ListBullet2"/>
+        <w:spacing w:line="240" w:lineRule="auto" w:before="0" w:after="0"/>
       </w:pPr>
       <w:r>
+        <w:rPr>
+          <w:rFonts w:ascii="Times New Roman" w:hAnsi="Times New Roman" w:eastAsia="Times New Roman"/>
+          <w:sz w:val="22"/>
+        </w:rPr>
         <w:t>https://wiki.python.org/moin/BeginnersGuide/NonProgrammersChinese</w:t>
       </w:r>
     </w:p>
     <w:p>
       <w:pPr>
-        <w:pStyle w:val="ListBullet2"/>
+        <w:spacing w:line="240" w:lineRule="auto" w:before="0" w:after="0"/>
       </w:pPr>
       <w:r>
+        <w:rPr>
+          <w:rFonts w:ascii="Times New Roman" w:hAnsi="Times New Roman" w:eastAsia="Times New Roman"/>
+          <w:sz w:val="22"/>
+        </w:rPr>
         <w:t>https://wiki.python.org/moin/BeginnersGuide/OverviewChinese</w:t>
       </w:r>
     </w:p>
     <w:p>
       <w:pPr>
-        <w:pStyle w:val="ListBullet2"/>
+        <w:spacing w:line="240" w:lineRule="auto" w:before="0" w:after="0"/>
       </w:pPr>
       <w:r>
+        <w:rPr>
+          <w:rFonts w:ascii="Times New Roman" w:hAnsi="Times New Roman" w:eastAsia="Times New Roman"/>
+          <w:sz w:val="22"/>
+        </w:rPr>
         <w:t>https://wiki.python.org/moin/BeginnersGuide/Programmers?action=AttachFile&amp;do=view&amp;target=Cpp2Python.pdf</w:t>
       </w:r>
     </w:p>
     <w:p>
       <w:pPr>
-        <w:pStyle w:val="ListBullet2"/>
+        <w:spacing w:line="240" w:lineRule="auto" w:before="0" w:after="0"/>
       </w:pPr>
       <w:r>
+        <w:rPr>
+          <w:rFonts w:ascii="Times New Roman" w:hAnsi="Times New Roman" w:eastAsia="Times New Roman"/>
+          <w:sz w:val="22"/>
+        </w:rPr>
         <w:t>https://wiki.python.org/moin/BeginnersGuide/Programmers/SimpleExamples</w:t>
       </w:r>
     </w:p>
     <w:p>
       <w:pPr>
-        <w:pStyle w:val="ListBullet2"/>
+        <w:spacing w:line="240" w:lineRule="auto" w:before="0" w:after="0"/>
       </w:pPr>
       <w:r>
+        <w:rPr>
+          <w:rFonts w:ascii="Times New Roman" w:hAnsi="Times New Roman" w:eastAsia="Times New Roman"/>
+          <w:sz w:val="22"/>
+        </w:rPr>
         <w:t>https://platform.openai.com/docs/quickstart</w:t>
       </w:r>
     </w:p>
     <w:p>
       <w:pPr>
-        <w:pStyle w:val="ListBullet2"/>
+        <w:spacing w:line="240" w:lineRule="auto" w:before="0" w:after="0"/>
       </w:pPr>
       <w:r>
+        <w:rPr>
+          <w:rFonts w:ascii="Times New Roman" w:hAnsi="Times New Roman" w:eastAsia="Times New Roman"/>
+          <w:sz w:val="22"/>
+        </w:rPr>
         <w:t>http://www.python.org/dev/</w:t>
       </w:r>
     </w:p>
     <w:p>
       <w:pPr>
-        <w:pStyle w:val="ListBullet2"/>
+        <w:spacing w:line="240" w:lineRule="auto" w:before="0" w:after="0"/>
       </w:pPr>
       <w:r>
+        <w:rPr>
+          <w:rFonts w:ascii="Times New Roman" w:hAnsi="Times New Roman" w:eastAsia="Times New Roman"/>
+          <w:sz w:val="22"/>
+        </w:rPr>
         <w:t>http://www.python.org/doc/</w:t>
       </w:r>
     </w:p>
     <w:p>
       <w:pPr>
-        <w:pStyle w:val="ListBullet2"/>
+        <w:spacing w:line="240" w:lineRule="auto" w:before="0" w:after="0"/>
       </w:pPr>
       <w:r>
+        <w:rPr>
+          <w:rFonts w:ascii="Times New Roman" w:hAnsi="Times New Roman" w:eastAsia="Times New Roman"/>
+          <w:sz w:val="22"/>
+        </w:rPr>
         <w:t>http://www.python.org/sigs/doc-sig/</w:t>
       </w:r>
     </w:p>
     <w:p>
       <w:pPr>
-        <w:pStyle w:val="ListBullet2"/>
+        <w:spacing w:line="240" w:lineRule="auto" w:before="0" w:after="0"/>
       </w:pPr>
       <w:r>
+        <w:rPr>
+          <w:rFonts w:ascii="Times New Roman" w:hAnsi="Times New Roman" w:eastAsia="Times New Roman"/>
+          <w:sz w:val="22"/>
+        </w:rPr>
         <w:t>http://www.python.org/community/lists/#comp-lang-python-announce</w:t>
       </w:r>
     </w:p>
     <w:p>
       <w:pPr>
-        <w:pStyle w:val="ListBullet2"/>
+        <w:spacing w:line="240" w:lineRule="auto" w:before="0" w:after="0"/>
       </w:pPr>
       <w:r>
+        <w:rPr>
+          <w:rFonts w:ascii="Times New Roman" w:hAnsi="Times New Roman" w:eastAsia="Times New Roman"/>
+          <w:sz w:val="22"/>
+        </w:rPr>
         <w:t>http://www.python.org/patches/</w:t>
       </w:r>
     </w:p>
     <w:p>
       <w:pPr>
-        <w:pStyle w:val="ListBullet2"/>
+        <w:spacing w:line="240" w:lineRule="auto" w:before="0" w:after="0"/>
       </w:pPr>
       <w:r>
+        <w:rPr>
+          <w:rFonts w:ascii="Times New Roman" w:hAnsi="Times New Roman" w:eastAsia="Times New Roman"/>
+          <w:sz w:val="22"/>
+        </w:rPr>
         <w:t>https://wiki.python.org/moin/CategoryDocumentation</w:t>
       </w:r>
     </w:p>
     <w:p>
       <w:pPr>
-        <w:pStyle w:val="ListBullet2"/>
+        <w:spacing w:line="240" w:lineRule="auto" w:before="0" w:after="0"/>
       </w:pPr>
       <w:r>
+        <w:rPr>
+          <w:rFonts w:ascii="Times New Roman" w:hAnsi="Times New Roman" w:eastAsia="Times New Roman"/>
+          <w:sz w:val="22"/>
+        </w:rPr>
         <w:t>https://github.com/python/devguide/blob/main/index.rst?plain=true</w:t>
       </w:r>
     </w:p>
     <w:p>
       <w:pPr>
-        <w:pStyle w:val="ListBullet2"/>
+        <w:spacing w:line="240" w:lineRule="auto" w:before="0" w:after="0"/>
       </w:pPr>
       <w:r>
+        <w:rPr>
+          <w:rFonts w:ascii="Times New Roman" w:hAnsi="Times New Roman" w:eastAsia="Times New Roman"/>
+          <w:sz w:val="22"/>
+        </w:rPr>
         <w:t>https://github.com/python/devguide/edit/main/index.rst</w:t>
       </w:r>
     </w:p>
     <w:p>
       <w:pPr>
-        <w:pStyle w:val="ListBullet2"/>
+        <w:spacing w:line="240" w:lineRule="auto" w:before="0" w:after="0"/>
       </w:pPr>
       <w:r>
+        <w:rPr>
+          <w:rFonts w:ascii="Times New Roman" w:hAnsi="Times New Roman" w:eastAsia="Times New Roman"/>
+          <w:sz w:val="22"/>
+        </w:rPr>
         <w:t>https://opensource.guide/</w:t>
       </w:r>
     </w:p>
     <w:p>
       <w:pPr>
-        <w:pStyle w:val="ListBullet2"/>
+        <w:spacing w:line="240" w:lineRule="auto" w:before="0" w:after="0"/>
       </w:pPr>
       <w:r>
+        <w:rPr>
+          <w:rFonts w:ascii="Times New Roman" w:hAnsi="Times New Roman" w:eastAsia="Times New Roman"/>
+          <w:sz w:val="22"/>
+        </w:rPr>
         <w:t>https://opensource.guide/how-to-contribute/</w:t>
       </w:r>
     </w:p>
     <w:p>
       <w:pPr>
-        <w:pStyle w:val="ListBullet2"/>
+        <w:spacing w:line="240" w:lineRule="auto" w:before="0" w:after="0"/>
       </w:pPr>
       <w:r>
+        <w:rPr>
+          <w:rFonts w:ascii="Times New Roman" w:hAnsi="Times New Roman" w:eastAsia="Times New Roman"/>
+          <w:sz w:val="22"/>
+        </w:rPr>
         <w:t>https://opensource.guide/building-community/</w:t>
       </w:r>
     </w:p>
     <w:p>
       <w:pPr>
-        <w:pStyle w:val="ListBullet2"/>
+        <w:spacing w:line="240" w:lineRule="auto" w:before="0" w:after="0"/>
       </w:pPr>
       <w:r>
+        <w:rPr>
+          <w:rFonts w:ascii="Times New Roman" w:hAnsi="Times New Roman" w:eastAsia="Times New Roman"/>
+          <w:sz w:val="22"/>
+        </w:rPr>
         <w:t>https://pythondotorg.readthedocs.io/</w:t>
       </w:r>
     </w:p>
     <w:p>
       <w:pPr>
-        <w:pStyle w:val="ListBullet2"/>
+        <w:spacing w:line="240" w:lineRule="auto" w:before="0" w:after="0"/>
       </w:pPr>
       <w:r>
+        <w:rPr>
+          <w:rFonts w:ascii="Times New Roman" w:hAnsi="Times New Roman" w:eastAsia="Times New Roman"/>
+          <w:sz w:val="22"/>
+        </w:rPr>
         <w:t>http://wiki.python.org/moin/BeginnersGuide/NonProgrammers</w:t>
       </w:r>
     </w:p>
     <w:p>
       <w:pPr>
-        <w:pStyle w:val="ListBullet2"/>
+        <w:spacing w:line="240" w:lineRule="auto" w:before="0" w:after="0"/>
       </w:pPr>
       <w:r>
+        <w:rPr>
+          <w:rFonts w:ascii="Times New Roman" w:hAnsi="Times New Roman" w:eastAsia="Times New Roman"/>
+          <w:sz w:val="22"/>
+        </w:rPr>
         <w:t>http://wiki.python.org/moin/BeginnersGuide/Download</w:t>
       </w:r>
     </w:p>
     <w:p>
       <w:pPr>
-        <w:pStyle w:val="ListBullet2"/>
+        <w:spacing w:line="240" w:lineRule="auto" w:before="0" w:after="0"/>
       </w:pPr>
       <w:r>
+        <w:rPr>
+          <w:rFonts w:ascii="Times New Roman" w:hAnsi="Times New Roman" w:eastAsia="Times New Roman"/>
+          <w:sz w:val="22"/>
+        </w:rPr>
         <w:t>http://wiki.python.org/moin/BeginnersGuide/Examples</w:t>
       </w:r>
     </w:p>
     <w:p>
       <w:pPr>
-        <w:pStyle w:val="ListBullet2"/>
+        <w:spacing w:line="240" w:lineRule="auto" w:before="0" w:after="0"/>
       </w:pPr>
       <w:r>
+        <w:rPr>
+          <w:rFonts w:ascii="Times New Roman" w:hAnsi="Times New Roman" w:eastAsia="Times New Roman"/>
+          <w:sz w:val="22"/>
+        </w:rPr>
         <w:t>http://wiki.python.org/moin/BeginnersGuide/Programmers</w:t>
       </w:r>
     </w:p>
     <w:p>
       <w:pPr>
-        <w:pStyle w:val="ListBullet2"/>
+        <w:spacing w:line="240" w:lineRule="auto" w:before="0" w:after="0"/>
       </w:pPr>
       <w:r>
+        <w:rPr>
+          <w:rFonts w:ascii="Times New Roman" w:hAnsi="Times New Roman" w:eastAsia="Times New Roman"/>
+          <w:sz w:val="22"/>
+        </w:rPr>
         <w:t>http://docs.python.org/3/tutorial/</w:t>
       </w:r>
     </w:p>
     <w:p>
       <w:pPr>
-        <w:pStyle w:val="ListBullet2"/>
+        <w:spacing w:line="240" w:lineRule="auto" w:before="0" w:after="0"/>
       </w:pPr>
       <w:r>
+        <w:rPr>
+          <w:rFonts w:ascii="Times New Roman" w:hAnsi="Times New Roman" w:eastAsia="Times New Roman"/>
+          <w:sz w:val="22"/>
+        </w:rPr>
         <w:t>http://docs.python.org/3/library/</w:t>
       </w:r>
     </w:p>
     <w:p>
       <w:pPr>
-        <w:pStyle w:val="ListBullet2"/>
+        <w:spacing w:line="240" w:lineRule="auto" w:before="0" w:after="0"/>
       </w:pPr>
       <w:r>
+        <w:rPr>
+          <w:rFonts w:ascii="Times New Roman" w:hAnsi="Times New Roman" w:eastAsia="Times New Roman"/>
+          <w:sz w:val="22"/>
+        </w:rPr>
         <w:t>http://docs.python.org/3/reference/</w:t>
       </w:r>
     </w:p>
     <w:p>
       <w:pPr>
-        <w:pStyle w:val="ListBullet2"/>
+        <w:spacing w:line="240" w:lineRule="auto" w:before="0" w:after="0"/>
       </w:pPr>
       <w:r>
+        <w:rPr>
+          <w:rFonts w:ascii="Times New Roman" w:hAnsi="Times New Roman" w:eastAsia="Times New Roman"/>
+          <w:sz w:val="22"/>
+        </w:rPr>
         <w:t>http://docs.python.org/3/faq/</w:t>
       </w:r>
     </w:p>
     <w:p>
       <w:pPr>
-        <w:pStyle w:val="ListBullet2"/>
+        <w:spacing w:line="240" w:lineRule="auto" w:before="0" w:after="0"/>
       </w:pPr>
       <w:r>
+        <w:rPr>
+          <w:rFonts w:ascii="Times New Roman" w:hAnsi="Times New Roman" w:eastAsia="Times New Roman"/>
+          <w:sz w:val="22"/>
+        </w:rPr>
         <w:t>https://github.com/readthedocs/sphinx_rtd_theme</w:t>
       </w:r>
     </w:p>
     <w:p>
       <w:pPr>
-        <w:pStyle w:val="ListBullet2"/>
+        <w:spacing w:line="240" w:lineRule="auto" w:before="0" w:after="0"/>
       </w:pPr>
       <w:r>
+        <w:rPr>
+          <w:rFonts w:ascii="Times New Roman" w:hAnsi="Times New Roman" w:eastAsia="Times New Roman"/>
+          <w:sz w:val="22"/>
+        </w:rPr>
         <w:t>https://readthedocs.org</w:t>
       </w:r>
     </w:p>
     <w:p>
       <w:pPr>
-        <w:pStyle w:val="ListBullet2"/>
+        <w:spacing w:line="240" w:lineRule="auto" w:before="0" w:after="0"/>
+      </w:pPr>
+    </w:p>
+    <w:p>
+      <w:pPr>
+        <w:spacing w:line="240" w:lineRule="auto" w:before="0" w:after="0"/>
       </w:pPr>
       <w:r>
+        <w:rPr>
+          <w:rFonts w:ascii="Times New Roman" w:hAnsi="Times New Roman" w:eastAsia="Times New Roman"/>
+          <w:b/>
+          <w:sz w:val="22"/>
+        </w:rPr>
         <w:t>All Installation Links:</w:t>
       </w:r>
     </w:p>
     <w:p>
       <w:pPr>
-        <w:pStyle w:val="ListBullet2"/>
+        <w:spacing w:line="240" w:lineRule="auto" w:before="0" w:after="0"/>
       </w:pPr>
       <w:r>
+        <w:rPr>
+          <w:rFonts w:ascii="Times New Roman" w:hAnsi="Times New Roman" w:eastAsia="Times New Roman"/>
+          <w:sz w:val="22"/>
+        </w:rPr>
         <w:t>https://www.python.org/about/gettingstarted/</w:t>
       </w:r>
     </w:p>
     <w:sectPr>
       <w:pgSz w:w="12240" w:h="15840"/>
-      <w:pgMar w:top="1440" w:right="1800" w:bottom="1440" w:left="1800" w:header="720" w:footer="720" w:gutter="0"/>
+      <w:pgMar w:top="720" w:right="720" w:bottom="720" w:left="720" w:header="720" w:footer="720" w:gutter="0"/>
       <w:cols w:space="720"/>
       <w:docGrid w:linePitch="360"/>
     </w:sectPr>
@@ -1446,6 +2073,9 @@
     <w:name w:val="Normal"/>
     <w:qFormat/>
     <w:rsid w:val="00FC693F"/>
+    <w:rPr>
+      <w:color w:val="000000"/>
+    </w:rPr>
   </w:style>
   <w:style w:type="paragraph" w:styleId="Header">
     <w:name w:val="header"/>

</xml_diff>